<commit_message>
Add support for CTS hardware handshaking on transmit
Also refactored out the _be_transmitting routine, consolidating
all the transmit logic in _tx_handler.
</commit_message>
<xml_diff>
--- a/SlowSoftSerial design notes.docx
+++ b/SlowSoftSerial design notes.docx
@@ -229,7 +229,13 @@
     </w:p>
     <w:p>
       <w:r>
-        <w:t xml:space="preserve">We do not need to support flow control handshaking for the </w:t>
+        <w:t xml:space="preserve">We do not need to support </w:t>
+      </w:r>
+      <w:r>
+        <w:t xml:space="preserve">receive </w:t>
+      </w:r>
+      <w:r>
+        <w:t xml:space="preserve">flow control handshaking for the </w:t>
       </w:r>
       <w:proofErr w:type="spellStart"/>
       <w:r>
@@ -239,9 +245,30 @@
       <w:r>
         <w:t xml:space="preserve"> application, since there is already application-layer support for that.</w:t>
       </w:r>
-    </w:p>
-    <w:p>
-      <w:r>
+      <w:r>
+        <w:t xml:space="preserve"> The application layer cannot </w:t>
+      </w:r>
+      <w:r>
+        <w:t>easily</w:t>
+      </w:r>
+      <w:r>
+        <w:t xml:space="preserve"> implement transmit flow control handshaking, though, since </w:t>
+      </w:r>
+      <w:r>
+        <w:t xml:space="preserve">it has no way to keep characters already buffered for transmit from being transmitted. There’s no handshaking in the standard Arduino serial API, but </w:t>
+      </w:r>
+      <w:proofErr w:type="spellStart"/>
+      <w:r>
+        <w:t>Teensyduino</w:t>
+      </w:r>
+      <w:proofErr w:type="spellEnd"/>
+      <w:r>
+        <w:t xml:space="preserve"> defines functions for hardware flow control. We will do the same.</w:t>
+      </w:r>
+    </w:p>
+    <w:p>
+      <w:r>
+        <w:lastRenderedPageBreak/>
         <w:t xml:space="preserve">For the most elegant integration with </w:t>
       </w:r>
       <w:proofErr w:type="spellStart"/>
@@ -284,7 +311,6 @@
         <w:pStyle w:val="Heading1"/>
       </w:pPr>
       <w:r>
-        <w:lastRenderedPageBreak/>
         <w:t>Transmit processing</w:t>
       </w:r>
     </w:p>
@@ -465,37 +491,67 @@
           <w:ilvl w:val="0"/>
           <w:numId w:val="2"/>
         </w:numPr>
-      </w:pPr>
-      <w:r>
+        <w:rPr>
+          <w:strike/>
+        </w:rPr>
+      </w:pPr>
+      <w:r>
+        <w:rPr>
+          <w:strike/>
+        </w:rPr>
         <w:t xml:space="preserve">void </w:t>
       </w:r>
       <w:proofErr w:type="spellStart"/>
       <w:r>
+        <w:rPr>
+          <w:strike/>
+        </w:rPr>
         <w:t>xoff</w:t>
       </w:r>
       <w:proofErr w:type="spellEnd"/>
       <w:r>
+        <w:rPr>
+          <w:strike/>
+        </w:rPr>
         <w:t>()</w:t>
       </w:r>
       <w:r>
+        <w:rPr>
+          <w:strike/>
+        </w:rPr>
         <w:br/>
         <w:t xml:space="preserve">Disables transmitting. Use this for </w:t>
       </w:r>
       <w:r>
+        <w:rPr>
+          <w:strike/>
+        </w:rPr>
         <w:t xml:space="preserve">built-in </w:t>
       </w:r>
       <w:r>
+        <w:rPr>
+          <w:strike/>
+        </w:rPr>
         <w:t xml:space="preserve">handshaking with the remote host. This function takes no immediate action beyond clearing a </w:t>
       </w:r>
       <w:proofErr w:type="spellStart"/>
       <w:r>
+        <w:rPr>
+          <w:strike/>
+        </w:rPr>
         <w:t>transmit_enabled</w:t>
       </w:r>
       <w:proofErr w:type="spellEnd"/>
       <w:r>
+        <w:rPr>
+          <w:strike/>
+        </w:rPr>
         <w:t xml:space="preserve"> flag</w:t>
       </w:r>
       <w:r>
+        <w:rPr>
+          <w:strike/>
+        </w:rPr>
         <w:t>.</w:t>
       </w:r>
     </w:p>
@@ -506,23 +562,41 @@
           <w:ilvl w:val="0"/>
           <w:numId w:val="2"/>
         </w:numPr>
-      </w:pPr>
-      <w:r>
+        <w:rPr>
+          <w:strike/>
+        </w:rPr>
+      </w:pPr>
+      <w:r>
+        <w:rPr>
+          <w:strike/>
+        </w:rPr>
         <w:t xml:space="preserve">void </w:t>
       </w:r>
       <w:proofErr w:type="spellStart"/>
       <w:r>
+        <w:rPr>
+          <w:strike/>
+        </w:rPr>
         <w:t>xon</w:t>
       </w:r>
       <w:proofErr w:type="spellEnd"/>
       <w:r>
+        <w:rPr>
+          <w:strike/>
+        </w:rPr>
         <w:t>()</w:t>
       </w:r>
       <w:r>
+        <w:rPr>
+          <w:strike/>
+        </w:rPr>
         <w:br/>
         <w:t xml:space="preserve">Enables transmitting. If </w:t>
       </w:r>
       <w:r>
+        <w:rPr>
+          <w:strike/>
+        </w:rPr>
         <w:t>transmitting is not currently running, and if there are any characters in the buffer, begin transmitting.</w:t>
       </w:r>
     </w:p>
@@ -1682,6 +1756,11 @@
       </w:r>
     </w:p>
     <w:p>
+      <w:pPr>
+        <w:rPr>
+          <w:strike/>
+        </w:rPr>
+      </w:pPr>
       <w:r>
         <w:t xml:space="preserve">Automatic flow control within </w:t>
       </w:r>
@@ -1691,37 +1770,70 @@
       </w:r>
       <w:proofErr w:type="spellEnd"/>
       <w:r>
-        <w:t xml:space="preserve"> is yet to be designed in detail in the receive direction. In the transmit direction, w</w:t>
-      </w:r>
-      <w:r>
+        <w:t xml:space="preserve"> is yet to be designed in detail in the receive direction. </w:t>
+      </w:r>
+      <w:r>
+        <w:rPr>
+          <w:strike/>
+        </w:rPr>
+        <w:t>In the transmit direction, w</w:t>
+      </w:r>
+      <w:r>
+        <w:rPr>
+          <w:strike/>
+        </w:rPr>
         <w:t xml:space="preserve">e </w:t>
       </w:r>
       <w:r>
+        <w:rPr>
+          <w:strike/>
+        </w:rPr>
         <w:t xml:space="preserve">have the mechanisms </w:t>
       </w:r>
       <w:proofErr w:type="spellStart"/>
       <w:r>
+        <w:rPr>
+          <w:strike/>
+        </w:rPr>
         <w:t>xoff</w:t>
       </w:r>
       <w:proofErr w:type="spellEnd"/>
       <w:r>
+        <w:rPr>
+          <w:strike/>
+        </w:rPr>
         <w:t>()</w:t>
       </w:r>
       <w:r>
+        <w:rPr>
+          <w:strike/>
+        </w:rPr>
         <w:t xml:space="preserve"> and </w:t>
       </w:r>
       <w:proofErr w:type="spellStart"/>
       <w:r>
+        <w:rPr>
+          <w:strike/>
+        </w:rPr>
         <w:t>xon</w:t>
       </w:r>
       <w:proofErr w:type="spellEnd"/>
       <w:r>
+        <w:rPr>
+          <w:strike/>
+        </w:rPr>
         <w:t>().</w:t>
       </w:r>
       <w:r>
+        <w:rPr>
+          <w:strike/>
+        </w:rPr>
         <w:t xml:space="preserve"> </w:t>
       </w:r>
       <w:r>
+        <w:rPr>
+          <w:strike/>
+        </w:rPr>
         <w:t xml:space="preserve">These would be under control of the remote host. </w:t>
       </w:r>
     </w:p>
@@ -1822,19 +1934,7 @@
       </w:r>
       <w:proofErr w:type="spellEnd"/>
       <w:r>
-        <w:t xml:space="preserve"> supports all the serial word sizes, parities, and stop bit counts defined by the Arduino API: </w:t>
-      </w:r>
-      <w:r>
-        <w:t>5N1, 6N1, 7N1, 8N1, 5N2, 6N2, 7N2, 8N2, 5E1, 6E1, 7E1, 8E1, 5E2, 6E2, 7E2, 8E2, 5O1, 6O1</w:t>
-      </w:r>
-      <w:r>
-        <w:t xml:space="preserve">, </w:t>
-      </w:r>
-      <w:r>
-        <w:t>7O1, 8O1, 5O2, 6O2, 7O2, and 8O2</w:t>
-      </w:r>
-      <w:r>
-        <w:t xml:space="preserve">. It also supports arbitrary (floating point) baud rates, from an arbitrary lower bound of 1 baud up to its performance limit, currently somewhere around 28,800 baud. </w:t>
+        <w:t xml:space="preserve"> supports all the serial word sizes, parities, and stop bit counts defined by the Arduino API: 5N1, 6N1, 7N1, 8N1, 5N2, 6N2, 7N2, 8N2, 5E1, 6E1, 7E1, 8E1, 5E2, 6E2, 7E2, 8E2, 5O1, 6O1, 7O1, 8O1, 5O2, 6O2, 7O2, and 8O2. It also supports arbitrary (floating point) baud rates, from an arbitrary lower bound of 1 baud up to its performance limit, currently somewhere around 28,800 baud. </w:t>
       </w:r>
       <w:r>
         <w:t xml:space="preserve">So you could emulate a 60wpm </w:t>
@@ -2140,8 +2240,6 @@
       <w:r>
         <w:t xml:space="preserve"> can switch to the hardware UART for baud rates of 1200 and above, this performance is plenty good for that application.</w:t>
       </w:r>
-      <w:bookmarkStart w:id="0" w:name="_GoBack"/>
-      <w:bookmarkEnd w:id="0"/>
     </w:p>
     <w:sectPr>
       <w:footerReference w:type="even" r:id="rId10"/>
@@ -2313,10 +2411,9 @@
     </w:r>
     <w:r>
       <w:tab/>
-      <w:t>2019-1</w:t>
     </w:r>
     <w:r>
-      <w:t>2-01</w:t>
+      <w:t>2020-05-08</w:t>
     </w:r>
   </w:p>
   <w:p>
@@ -2438,10 +2535,7 @@
         <w:footnoteRef/>
       </w:r>
       <w:r>
-        <w:t xml:space="preserve"> </w:t>
-      </w:r>
-      <w:r>
-        <w:t>Blocking write functions are standard in Arduino libraries.</w:t>
+        <w:t xml:space="preserve"> Blocking write functions are standard in Arduino libraries.</w:t>
       </w:r>
     </w:p>
   </w:footnote>

</xml_diff>

<commit_message>
Update Design Notes document for 1.5 stop bits
</commit_message>
<xml_diff>
--- a/SlowSoftSerial design notes.docx
+++ b/SlowSoftSerial design notes.docx
@@ -1,6 +1,6 @@
 
 <file path=word/document.xml><?xml version="1.0" encoding="utf-8"?>
-<w:document xmlns:wpc="http://schemas.microsoft.com/office/word/2010/wordprocessingCanvas" xmlns:cx="http://schemas.microsoft.com/office/drawing/2014/chartex" xmlns:cx1="http://schemas.microsoft.com/office/drawing/2015/9/8/chartex" xmlns:cx2="http://schemas.microsoft.com/office/drawing/2015/10/21/chartex" xmlns:cx3="http://schemas.microsoft.com/office/drawing/2016/5/9/chartex" xmlns:cx4="http://schemas.microsoft.com/office/drawing/2016/5/10/chartex" xmlns:cx5="http://schemas.microsoft.com/office/drawing/2016/5/11/chartex" xmlns:cx6="http://schemas.microsoft.com/office/drawing/2016/5/12/chartex" xmlns:cx7="http://schemas.microsoft.com/office/drawing/2016/5/13/chartex" xmlns:cx8="http://schemas.microsoft.com/office/drawing/2016/5/14/chartex" xmlns:mc="http://schemas.openxmlformats.org/markup-compatibility/2006" xmlns:aink="http://schemas.microsoft.com/office/drawing/2016/ink" xmlns:am3d="http://schemas.microsoft.com/office/drawing/2017/model3d" xmlns:o="urn:schemas-microsoft-com:office:office" xmlns:r="http://schemas.openxmlformats.org/officeDocument/2006/relationships" xmlns:m="http://schemas.openxmlformats.org/officeDocument/2006/math" xmlns:v="urn:schemas-microsoft-com:vml" xmlns:wp14="http://schemas.microsoft.com/office/word/2010/wordprocessingDrawing" xmlns:wp="http://schemas.openxmlformats.org/drawingml/2006/wordprocessingDrawing" xmlns:w10="urn:schemas-microsoft-com:office:word" xmlns:w="http://schemas.openxmlformats.org/wordprocessingml/2006/main" xmlns:w14="http://schemas.microsoft.com/office/word/2010/wordml" xmlns:w15="http://schemas.microsoft.com/office/word/2012/wordml" xmlns:w16cid="http://schemas.microsoft.com/office/word/2016/wordml/cid" xmlns:w16se="http://schemas.microsoft.com/office/word/2015/wordml/symex" xmlns:wpg="http://schemas.microsoft.com/office/word/2010/wordprocessingGroup" xmlns:wpi="http://schemas.microsoft.com/office/word/2010/wordprocessingInk" xmlns:wne="http://schemas.microsoft.com/office/word/2006/wordml" xmlns:wps="http://schemas.microsoft.com/office/word/2010/wordprocessingShape" mc:Ignorable="w14 w15 w16se w16cid wp14">
+<w:document xmlns:wpc="http://schemas.microsoft.com/office/word/2010/wordprocessingCanvas" xmlns:cx="http://schemas.microsoft.com/office/drawing/2014/chartex" xmlns:cx1="http://schemas.microsoft.com/office/drawing/2015/9/8/chartex" xmlns:cx2="http://schemas.microsoft.com/office/drawing/2015/10/21/chartex" xmlns:cx3="http://schemas.microsoft.com/office/drawing/2016/5/9/chartex" xmlns:cx4="http://schemas.microsoft.com/office/drawing/2016/5/10/chartex" xmlns:cx5="http://schemas.microsoft.com/office/drawing/2016/5/11/chartex" xmlns:cx6="http://schemas.microsoft.com/office/drawing/2016/5/12/chartex" xmlns:cx7="http://schemas.microsoft.com/office/drawing/2016/5/13/chartex" xmlns:cx8="http://schemas.microsoft.com/office/drawing/2016/5/14/chartex" xmlns:mc="http://schemas.openxmlformats.org/markup-compatibility/2006" xmlns:aink="http://schemas.microsoft.com/office/drawing/2016/ink" xmlns:am3d="http://schemas.microsoft.com/office/drawing/2017/model3d" xmlns:o="urn:schemas-microsoft-com:office:office" xmlns:r="http://schemas.openxmlformats.org/officeDocument/2006/relationships" xmlns:m="http://schemas.openxmlformats.org/officeDocument/2006/math" xmlns:v="urn:schemas-microsoft-com:vml" xmlns:wp14="http://schemas.microsoft.com/office/word/2010/wordprocessingDrawing" xmlns:wp="http://schemas.openxmlformats.org/drawingml/2006/wordprocessingDrawing" xmlns:w10="urn:schemas-microsoft-com:office:word" xmlns:w="http://schemas.openxmlformats.org/wordprocessingml/2006/main" xmlns:w14="http://schemas.microsoft.com/office/word/2010/wordml" xmlns:w15="http://schemas.microsoft.com/office/word/2012/wordml" xmlns:w16cex="http://schemas.microsoft.com/office/word/2018/wordml/cex" xmlns:w16cid="http://schemas.microsoft.com/office/word/2016/wordml/cid" xmlns:w16="http://schemas.microsoft.com/office/word/2018/wordml" xmlns:w16sdtdh="http://schemas.microsoft.com/office/word/2020/wordml/sdtdatahash" xmlns:w16se="http://schemas.microsoft.com/office/word/2015/wordml/symex" xmlns:wpg="http://schemas.microsoft.com/office/word/2010/wordprocessingGroup" xmlns:wpi="http://schemas.microsoft.com/office/word/2010/wordprocessingInk" xmlns:wne="http://schemas.microsoft.com/office/word/2006/wordml" xmlns:wps="http://schemas.microsoft.com/office/word/2010/wordprocessingShape" mc:Ignorable="w14 w15 w16se w16cid w16 w16cex w16sdtdh wp14">
   <w:body>
     <w:p>
       <w:pPr>
@@ -316,7 +316,15 @@
     </w:p>
     <w:p>
       <w:r>
-        <w:t>Transmit processing is relatively easy. We can start whenever we want, and count whole bauds to time all the necessary signal transitions.</w:t>
+        <w:t xml:space="preserve">Transmit processing is relatively easy. We can start whenever we </w:t>
+      </w:r>
+      <w:proofErr w:type="gramStart"/>
+      <w:r>
+        <w:t>want, and</w:t>
+      </w:r>
+      <w:proofErr w:type="gramEnd"/>
+      <w:r>
+        <w:t xml:space="preserve"> count whole bauds to time all the necessary signal transitions.</w:t>
       </w:r>
       <w:r>
         <w:t xml:space="preserve"> Here it is for the 8N1 case:</w:t>
@@ -328,7 +336,7 @@
           <w:noProof/>
         </w:rPr>
         <w:drawing>
-          <wp:inline distT="0" distB="0" distL="0" distR="0" wp14:anchorId="7968D7CE" wp14:editId="1F130F98">
+          <wp:inline distT="0" distB="0" distL="0" distR="0" wp14:anchorId="7968D7CE" wp14:editId="7D5AFF7B">
             <wp:extent cx="5943600" cy="2286000"/>
             <wp:effectExtent l="0" t="0" r="0" b="0"/>
             <wp:docPr id="2" name="Picture 2"/>
@@ -339,7 +347,7 @@
               <a:graphicData uri="http://schemas.openxmlformats.org/drawingml/2006/picture">
                 <pic:pic xmlns:pic="http://schemas.openxmlformats.org/drawingml/2006/picture">
                   <pic:nvPicPr>
-                    <pic:cNvPr id="2" name="transmit timing.ai"/>
+                    <pic:cNvPr id="2" name="Picture 2"/>
                     <pic:cNvPicPr/>
                   </pic:nvPicPr>
                   <pic:blipFill>
@@ -409,11 +417,16 @@
       <w:r>
         <w:t xml:space="preserve">void </w:t>
       </w:r>
+      <w:proofErr w:type="gramStart"/>
       <w:r>
         <w:t>write</w:t>
       </w:r>
       <w:r>
-        <w:t xml:space="preserve">(byte </w:t>
+        <w:t>(</w:t>
+      </w:r>
+      <w:proofErr w:type="gramEnd"/>
+      <w:r>
+        <w:t xml:space="preserve">byte </w:t>
       </w:r>
       <w:proofErr w:type="spellStart"/>
       <w:r>
@@ -470,12 +483,17 @@
         <w:t xml:space="preserve">int </w:t>
       </w:r>
       <w:proofErr w:type="spellStart"/>
+      <w:proofErr w:type="gramStart"/>
       <w:r>
         <w:t>availableForWrite</w:t>
       </w:r>
       <w:proofErr w:type="spellEnd"/>
       <w:r>
-        <w:t>()</w:t>
+        <w:t>(</w:t>
+      </w:r>
+      <w:proofErr w:type="gramEnd"/>
+      <w:r>
+        <w:t>)</w:t>
       </w:r>
       <w:r>
         <w:br/>
@@ -483,127 +501,6 @@
       <w:r>
         <w:t>Returns the number of characters of space currently available in the transmit buffer.</w:t>
       </w:r>
-    </w:p>
-    <w:p>
-      <w:pPr>
-        <w:pStyle w:val="ListParagraph"/>
-        <w:numPr>
-          <w:ilvl w:val="0"/>
-          <w:numId w:val="2"/>
-        </w:numPr>
-        <w:rPr>
-          <w:strike/>
-        </w:rPr>
-      </w:pPr>
-      <w:r>
-        <w:rPr>
-          <w:strike/>
-        </w:rPr>
-        <w:t xml:space="preserve">void </w:t>
-      </w:r>
-      <w:proofErr w:type="spellStart"/>
-      <w:r>
-        <w:rPr>
-          <w:strike/>
-        </w:rPr>
-        <w:t>xoff</w:t>
-      </w:r>
-      <w:proofErr w:type="spellEnd"/>
-      <w:r>
-        <w:rPr>
-          <w:strike/>
-        </w:rPr>
-        <w:t>()</w:t>
-      </w:r>
-      <w:r>
-        <w:rPr>
-          <w:strike/>
-        </w:rPr>
-        <w:br/>
-        <w:t xml:space="preserve">Disables transmitting. Use this for </w:t>
-      </w:r>
-      <w:r>
-        <w:rPr>
-          <w:strike/>
-        </w:rPr>
-        <w:t xml:space="preserve">built-in </w:t>
-      </w:r>
-      <w:r>
-        <w:rPr>
-          <w:strike/>
-        </w:rPr>
-        <w:t xml:space="preserve">handshaking with the remote host. This function takes no immediate action beyond clearing a </w:t>
-      </w:r>
-      <w:proofErr w:type="spellStart"/>
-      <w:r>
-        <w:rPr>
-          <w:strike/>
-        </w:rPr>
-        <w:t>transmit_enabled</w:t>
-      </w:r>
-      <w:proofErr w:type="spellEnd"/>
-      <w:r>
-        <w:rPr>
-          <w:strike/>
-        </w:rPr>
-        <w:t xml:space="preserve"> flag</w:t>
-      </w:r>
-      <w:r>
-        <w:rPr>
-          <w:strike/>
-        </w:rPr>
-        <w:t>.</w:t>
-      </w:r>
-    </w:p>
-    <w:p>
-      <w:pPr>
-        <w:pStyle w:val="ListParagraph"/>
-        <w:numPr>
-          <w:ilvl w:val="0"/>
-          <w:numId w:val="2"/>
-        </w:numPr>
-        <w:rPr>
-          <w:strike/>
-        </w:rPr>
-      </w:pPr>
-      <w:r>
-        <w:rPr>
-          <w:strike/>
-        </w:rPr>
-        <w:t xml:space="preserve">void </w:t>
-      </w:r>
-      <w:proofErr w:type="spellStart"/>
-      <w:r>
-        <w:rPr>
-          <w:strike/>
-        </w:rPr>
-        <w:t>xon</w:t>
-      </w:r>
-      <w:proofErr w:type="spellEnd"/>
-      <w:r>
-        <w:rPr>
-          <w:strike/>
-        </w:rPr>
-        <w:t>()</w:t>
-      </w:r>
-      <w:r>
-        <w:rPr>
-          <w:strike/>
-        </w:rPr>
-        <w:br/>
-        <w:t xml:space="preserve">Enables transmitting. If </w:t>
-      </w:r>
-      <w:r>
-        <w:rPr>
-          <w:strike/>
-        </w:rPr>
-        <w:t>transmitting is not currently running, and if there are any characters in the buffer, begin transmitting.</w:t>
-      </w:r>
-    </w:p>
-    <w:p>
-      <w:pPr>
-        <w:ind w:left="60"/>
-      </w:pPr>
       <w:r>
         <w:br w:type="page"/>
       </w:r>
@@ -679,7 +576,15 @@
       </w:r>
       <w:proofErr w:type="spellEnd"/>
       <w:r>
-        <w:t xml:space="preserve"> =  9 for 7E1, 7O1, or 8N1</w:t>
+        <w:t xml:space="preserve"> </w:t>
+      </w:r>
+      <w:proofErr w:type="gramStart"/>
+      <w:r>
+        <w:t>=  9</w:t>
+      </w:r>
+      <w:proofErr w:type="gramEnd"/>
+      <w:r>
+        <w:t xml:space="preserve"> for 7E1, 7O1, or 8N1</w:t>
       </w:r>
       <w:r>
         <w:br/>
@@ -733,205 +638,300 @@
       </w:r>
       <w:proofErr w:type="spellStart"/>
       <w:r>
+        <w:t>initialize_transmit_</w:t>
+      </w:r>
+      <w:proofErr w:type="gramStart"/>
+      <w:r>
+        <w:t>variables</w:t>
+      </w:r>
+      <w:proofErr w:type="spellEnd"/>
+      <w:r>
+        <w:t>(</w:t>
+      </w:r>
+      <w:proofErr w:type="gramEnd"/>
+      <w:r>
+        <w:t>)</w:t>
+      </w:r>
+    </w:p>
+    <w:p>
+      <w:pPr>
+        <w:keepNext/>
+      </w:pPr>
+      <w:r>
+        <w:t xml:space="preserve">Here’s pseudocode for the </w:t>
+      </w:r>
+      <w:r>
+        <w:t xml:space="preserve">transmit </w:t>
+      </w:r>
+      <w:r>
+        <w:t>timer interrupt handler:</w:t>
+      </w:r>
+    </w:p>
+    <w:p>
+      <w:pPr>
+        <w:pStyle w:val="code"/>
+      </w:pPr>
+      <w:proofErr w:type="spellStart"/>
+      <w:r>
+        <w:t>tx_timer_interrupt_handler</w:t>
+      </w:r>
+      <w:proofErr w:type="spellEnd"/>
+      <w:r>
+        <w:t>:</w:t>
+      </w:r>
+      <w:r>
+        <w:br/>
+      </w:r>
+      <w:r>
+        <w:tab/>
+        <w:t xml:space="preserve">if </w:t>
+      </w:r>
+      <w:proofErr w:type="spellStart"/>
+      <w:r>
+        <w:t>bit_count</w:t>
+      </w:r>
+      <w:proofErr w:type="spellEnd"/>
+      <w:r>
+        <w:t xml:space="preserve"> &gt; 0</w:t>
+      </w:r>
+      <w:r>
+        <w:br/>
+      </w:r>
+      <w:r>
+        <w:tab/>
+      </w:r>
+      <w:r>
+        <w:tab/>
+        <w:t xml:space="preserve">set Tx line to the least significant bit of </w:t>
+      </w:r>
+      <w:proofErr w:type="spellStart"/>
+      <w:r>
+        <w:t>data_word</w:t>
+      </w:r>
+      <w:proofErr w:type="spellEnd"/>
+      <w:r>
+        <w:t xml:space="preserve"> </w:t>
+      </w:r>
+      <w:r>
+        <w:br/>
+      </w:r>
+      <w:r>
+        <w:tab/>
+      </w:r>
+      <w:r>
+        <w:tab/>
+        <w:t>s</w:t>
+      </w:r>
+      <w:r>
+        <w:t>hift character right one bit</w:t>
+      </w:r>
+      <w:r>
+        <w:br/>
+      </w:r>
+      <w:r>
+        <w:tab/>
+      </w:r>
+      <w:r>
+        <w:tab/>
+        <w:t>d</w:t>
+      </w:r>
+      <w:r>
+        <w:t xml:space="preserve">ecrement </w:t>
+      </w:r>
+      <w:proofErr w:type="spellStart"/>
+      <w:r>
+        <w:t>bit_count</w:t>
+      </w:r>
+      <w:proofErr w:type="spellEnd"/>
+      <w:r>
+        <w:br/>
+      </w:r>
+      <w:r>
+        <w:tab/>
+        <w:t>el</w:t>
+      </w:r>
+      <w:r>
+        <w:t xml:space="preserve">se if </w:t>
+      </w:r>
+      <w:proofErr w:type="spellStart"/>
+      <w:r>
+        <w:t>transmit_enabled</w:t>
+      </w:r>
+      <w:proofErr w:type="spellEnd"/>
+      <w:r>
+        <w:br/>
+      </w:r>
+      <w:r>
+        <w:tab/>
+      </w:r>
+      <w:r>
+        <w:tab/>
+        <w:t>i</w:t>
+      </w:r>
+      <w:r>
+        <w:t>f (</w:t>
+      </w:r>
+      <w:proofErr w:type="spellStart"/>
+      <w:r>
+        <w:t>chr</w:t>
+      </w:r>
+      <w:proofErr w:type="spellEnd"/>
+      <w:r>
+        <w:t xml:space="preserve"> = </w:t>
+      </w:r>
+      <w:proofErr w:type="spellStart"/>
+      <w:r>
+        <w:t>next_tx_</w:t>
+      </w:r>
+      <w:proofErr w:type="gramStart"/>
+      <w:r>
+        <w:t>char</w:t>
+      </w:r>
+      <w:proofErr w:type="spellEnd"/>
+      <w:r>
+        <w:t>(</w:t>
+      </w:r>
+      <w:proofErr w:type="gramEnd"/>
+      <w:r>
+        <w:t>)) != 1</w:t>
+      </w:r>
+      <w:r>
+        <w:br/>
+      </w:r>
+      <w:r>
+        <w:tab/>
+      </w:r>
+      <w:r>
+        <w:tab/>
+      </w:r>
+      <w:r>
+        <w:tab/>
+        <w:t>a</w:t>
+      </w:r>
+      <w:r>
+        <w:t>ssert Tx line (making a new start bit)</w:t>
+      </w:r>
+      <w:r>
+        <w:br/>
+      </w:r>
+      <w:r>
+        <w:tab/>
+      </w:r>
+      <w:r>
+        <w:tab/>
+      </w:r>
+      <w:r>
+        <w:tab/>
+      </w:r>
+      <w:proofErr w:type="spellStart"/>
+      <w:r>
         <w:t>initialize_transmit_variables</w:t>
       </w:r>
       <w:proofErr w:type="spellEnd"/>
       <w:r>
         <w:t>()</w:t>
       </w:r>
+      <w:r>
+        <w:br/>
+      </w:r>
+      <w:r>
+        <w:tab/>
+        <w:t>e</w:t>
+      </w:r>
+      <w:r>
+        <w:t>lse</w:t>
+      </w:r>
+      <w:r>
+        <w:br/>
+      </w:r>
+      <w:r>
+        <w:tab/>
+      </w:r>
+      <w:r>
+        <w:tab/>
+        <w:t>d</w:t>
+      </w:r>
+      <w:r>
+        <w:t>isable timer interrupt</w:t>
+      </w:r>
     </w:p>
     <w:p>
       <w:pPr>
         <w:keepNext/>
       </w:pPr>
       <w:r>
-        <w:t xml:space="preserve">Here’s pseudocode for the </w:t>
-      </w:r>
-      <w:r>
-        <w:t xml:space="preserve">transmit </w:t>
-      </w:r>
-      <w:r>
-        <w:t>timer interrupt handler:</w:t>
-      </w:r>
-    </w:p>
-    <w:p>
-      <w:pPr>
-        <w:pStyle w:val="code"/>
-      </w:pPr>
-      <w:proofErr w:type="spellStart"/>
-      <w:r>
-        <w:t>tx_timer_interrupt_handler</w:t>
-      </w:r>
-      <w:proofErr w:type="spellEnd"/>
-      <w:r>
-        <w:t>:</w:t>
-      </w:r>
-      <w:r>
-        <w:br/>
-      </w:r>
-      <w:r>
-        <w:tab/>
-        <w:t xml:space="preserve">if </w:t>
-      </w:r>
-      <w:proofErr w:type="spellStart"/>
-      <w:r>
-        <w:t>bit_count</w:t>
-      </w:r>
-      <w:proofErr w:type="spellEnd"/>
-      <w:r>
-        <w:t xml:space="preserve"> &gt; 0</w:t>
-      </w:r>
-      <w:r>
-        <w:br/>
-      </w:r>
-      <w:r>
-        <w:tab/>
-      </w:r>
-      <w:r>
-        <w:tab/>
-        <w:t xml:space="preserve">set Tx line to the least significant bit of </w:t>
-      </w:r>
-      <w:proofErr w:type="spellStart"/>
-      <w:r>
-        <w:t>data_word</w:t>
-      </w:r>
-      <w:proofErr w:type="spellEnd"/>
-      <w:r>
-        <w:t xml:space="preserve"> </w:t>
-      </w:r>
-      <w:r>
-        <w:br/>
-      </w:r>
-      <w:r>
-        <w:tab/>
-      </w:r>
-      <w:r>
-        <w:tab/>
-        <w:t>s</w:t>
-      </w:r>
-      <w:r>
-        <w:t>hift character right one bit</w:t>
-      </w:r>
-      <w:r>
-        <w:br/>
-      </w:r>
-      <w:r>
-        <w:tab/>
-      </w:r>
-      <w:r>
-        <w:tab/>
-        <w:t>d</w:t>
-      </w:r>
-      <w:r>
-        <w:t xml:space="preserve">ecrement </w:t>
-      </w:r>
-      <w:proofErr w:type="spellStart"/>
-      <w:r>
-        <w:t>bit_count</w:t>
-      </w:r>
-      <w:proofErr w:type="spellEnd"/>
-      <w:r>
-        <w:br/>
-      </w:r>
-      <w:r>
-        <w:tab/>
-        <w:t>el</w:t>
-      </w:r>
-      <w:r>
-        <w:t xml:space="preserve">se if </w:t>
-      </w:r>
-      <w:proofErr w:type="spellStart"/>
-      <w:r>
-        <w:t>transmit_enabled</w:t>
-      </w:r>
-      <w:proofErr w:type="spellEnd"/>
-      <w:r>
-        <w:br/>
-      </w:r>
-      <w:r>
-        <w:tab/>
-      </w:r>
-      <w:r>
-        <w:tab/>
-        <w:t>i</w:t>
-      </w:r>
-      <w:r>
-        <w:t>f (</w:t>
-      </w:r>
-      <w:proofErr w:type="spellStart"/>
-      <w:r>
-        <w:t>chr</w:t>
-      </w:r>
-      <w:proofErr w:type="spellEnd"/>
-      <w:r>
-        <w:t xml:space="preserve"> = </w:t>
-      </w:r>
-      <w:proofErr w:type="spellStart"/>
-      <w:r>
-        <w:t>next_tx_char</w:t>
-      </w:r>
-      <w:proofErr w:type="spellEnd"/>
-      <w:r>
-        <w:t>()) != 1</w:t>
-      </w:r>
-      <w:r>
-        <w:br/>
-      </w:r>
-      <w:r>
-        <w:tab/>
-      </w:r>
-      <w:r>
-        <w:tab/>
-      </w:r>
-      <w:r>
-        <w:tab/>
-        <w:t>a</w:t>
-      </w:r>
-      <w:r>
-        <w:t>ssert Tx line (making a new start bit)</w:t>
-      </w:r>
-      <w:r>
-        <w:br/>
-      </w:r>
-      <w:r>
-        <w:tab/>
-      </w:r>
-      <w:r>
-        <w:tab/>
-      </w:r>
-      <w:r>
-        <w:tab/>
-      </w:r>
-      <w:proofErr w:type="spellStart"/>
-      <w:r>
-        <w:t>initialize_transmit_variables</w:t>
-      </w:r>
-      <w:proofErr w:type="spellEnd"/>
-      <w:r>
-        <w:t>()</w:t>
-      </w:r>
-      <w:r>
-        <w:br/>
-      </w:r>
-      <w:r>
-        <w:tab/>
-        <w:t>e</w:t>
-      </w:r>
-      <w:r>
-        <w:t>lse</w:t>
-      </w:r>
-      <w:r>
-        <w:br/>
-      </w:r>
-      <w:r>
-        <w:tab/>
-      </w:r>
-      <w:r>
-        <w:tab/>
-        <w:t>d</w:t>
-      </w:r>
-      <w:r>
-        <w:t>isable timer interrupt</w:t>
+        <w:t xml:space="preserve">In the actual implementation, the write function does not directly assert the Tx line. It places the character into the transmit buffer and starts up the periodic timer interrupt. The </w:t>
+      </w:r>
+      <w:r>
+        <w:lastRenderedPageBreak/>
+        <w:t>transmission actually begins when the periodic timer expires for the first time. This small extra delay is a small price to pay for the resulting cleanliness of the code.</w:t>
+      </w:r>
+    </w:p>
+    <w:p>
+      <w:pPr>
+        <w:pStyle w:val="myH2"/>
+      </w:pPr>
+      <w:r>
+        <w:t>Implementation of 1.5 Stop Bits Case</w:t>
+      </w:r>
+    </w:p>
+    <w:p>
+      <w:pPr>
+        <w:keepNext/>
+      </w:pPr>
+      <w:r>
+        <w:t>In order to implement the configurations with 1.5 stop bits, we need to run the periodic timer twice as fast. Here it is for the 8N1.5 case:</w:t>
+      </w:r>
+    </w:p>
+    <w:p>
+      <w:pPr>
+        <w:keepNext/>
+      </w:pPr>
+      <w:r>
+        <w:rPr>
+          <w:noProof/>
+        </w:rPr>
+        <w:drawing>
+          <wp:inline distT="0" distB="0" distL="0" distR="0" wp14:anchorId="115FA4D2" wp14:editId="249B55B0">
+            <wp:extent cx="5943600" cy="2286000"/>
+            <wp:effectExtent l="0" t="0" r="0" b="0"/>
+            <wp:docPr id="1" name="Picture 1"/>
+            <wp:cNvGraphicFramePr>
+              <a:graphicFrameLocks xmlns:a="http://schemas.openxmlformats.org/drawingml/2006/main" noChangeAspect="1"/>
+            </wp:cNvGraphicFramePr>
+            <a:graphic xmlns:a="http://schemas.openxmlformats.org/drawingml/2006/main">
+              <a:graphicData uri="http://schemas.openxmlformats.org/drawingml/2006/picture">
+                <pic:pic xmlns:pic="http://schemas.openxmlformats.org/drawingml/2006/picture">
+                  <pic:nvPicPr>
+                    <pic:cNvPr id="1" name="Picture 1"/>
+                    <pic:cNvPicPr/>
+                  </pic:nvPicPr>
+                  <pic:blipFill>
+                    <a:blip r:embed="rId9">
+                      <a:extLst>
+                        <a:ext uri="{28A0092B-C50C-407E-A947-70E740481C1C}">
+                          <a14:useLocalDpi xmlns:a14="http://schemas.microsoft.com/office/drawing/2010/main" val="0"/>
+                        </a:ext>
+                      </a:extLst>
+                    </a:blip>
+                    <a:stretch>
+                      <a:fillRect/>
+                    </a:stretch>
+                  </pic:blipFill>
+                  <pic:spPr>
+                    <a:xfrm>
+                      <a:off x="0" y="0"/>
+                      <a:ext cx="5943600" cy="2286000"/>
+                    </a:xfrm>
+                    <a:prstGeom prst="rect">
+                      <a:avLst/>
+                    </a:prstGeom>
+                  </pic:spPr>
+                </pic:pic>
+              </a:graphicData>
+            </a:graphic>
+          </wp:inline>
+        </w:drawing>
       </w:r>
     </w:p>
     <w:p>
@@ -1000,7 +1000,7 @@
                     <pic:cNvPicPr/>
                   </pic:nvPicPr>
                   <pic:blipFill>
-                    <a:blip r:embed="rId9">
+                    <a:blip r:embed="rId10">
                       <a:extLst>
                         <a:ext uri="{28A0092B-C50C-407E-A947-70E740481C1C}">
                           <a14:useLocalDpi xmlns:a14="http://schemas.microsoft.com/office/drawing/2010/main" val="0"/>
@@ -1198,8 +1198,13 @@
         <w:tab/>
         <w:t>*</w:t>
       </w:r>
-      <w:r>
-        <w:t>op()</w:t>
+      <w:proofErr w:type="gramStart"/>
+      <w:r>
+        <w:t>op(</w:t>
+      </w:r>
+      <w:proofErr w:type="gramEnd"/>
+      <w:r>
+        <w:t>)</w:t>
       </w:r>
     </w:p>
     <w:p>
@@ -1409,7 +1414,15 @@
         <w:t>R</w:t>
       </w:r>
       <w:r>
-        <w:t xml:space="preserve">x line state != </w:t>
+        <w:t xml:space="preserve">x line </w:t>
+      </w:r>
+      <w:proofErr w:type="gramStart"/>
+      <w:r>
+        <w:t>state !</w:t>
+      </w:r>
+      <w:proofErr w:type="gramEnd"/>
+      <w:r>
+        <w:t xml:space="preserve">= </w:t>
       </w:r>
       <w:proofErr w:type="spellStart"/>
       <w:r>
@@ -1534,7 +1547,13 @@
     </w:p>
     <w:p>
       <w:r>
-        <w:t xml:space="preserve">The first two timer interrupts during the stop bit just check that the </w:t>
+        <w:t>The first two</w:t>
+      </w:r>
+      <w:r>
+        <w:t xml:space="preserve"> (or four, for 1.5 stop bits, or six, for 2 stop bits)</w:t>
+      </w:r>
+      <w:r>
+        <w:t xml:space="preserve"> timer interrupts during the stop bit just check that the </w:t>
       </w:r>
       <w:r>
         <w:t>R</w:t>
@@ -1617,7 +1636,15 @@
     </w:p>
     <w:p>
       <w:r>
-        <w:t>First thing, we enable the falling edge interrupt to catch the beginning of the next character, and disable the timer interrupt.</w:t>
+        <w:t xml:space="preserve">First thing, we enable the falling edge interrupt to catch the beginning of the next </w:t>
+      </w:r>
+      <w:proofErr w:type="gramStart"/>
+      <w:r>
+        <w:t>character, and</w:t>
+      </w:r>
+      <w:proofErr w:type="gramEnd"/>
+      <w:r>
+        <w:t xml:space="preserve"> disable the timer interrupt.</w:t>
       </w:r>
     </w:p>
     <w:p>
@@ -1690,7 +1717,15 @@
     </w:p>
     <w:p>
       <w:r>
-        <w:t>Note that we do not check or strip parity in the Final op. The parity bits are stored in the buffer along with the data bits. The time to check parity bits is when the characters are read from the buffer by the API read() call. An error flag could be made available at that time. However, the standard Arduino serial API has no provision for any kind of error detection.</w:t>
+        <w:t xml:space="preserve">Note that we do not check or strip parity in the Final op. The parity bits are stored in the buffer along with the data bits. The time to check parity bits is when the characters are read from the buffer by the API </w:t>
+      </w:r>
+      <w:proofErr w:type="gramStart"/>
+      <w:r>
+        <w:t>read(</w:t>
+      </w:r>
+      <w:proofErr w:type="gramEnd"/>
+      <w:r>
+        <w:t>) call. An error flag could be made available at that time. However, the standard Arduino serial API has no provision for any kind of error detection.</w:t>
       </w:r>
     </w:p>
     <w:p>
@@ -1752,7 +1787,15 @@
       </w:r>
       <w:proofErr w:type="spellEnd"/>
       <w:r>
-        <w:t xml:space="preserve"> currently (as of version 5R6) maintains a rather large receive buffer: 1000 characters in the serial buffer and 100,000 print codes in the print buffer. The flow control thresholds are 750 and 45,000, respectively. That could amount to over an hour of buffered printing. The big buffer is useful when the host does not support flow control, but allowing an hour of backlog is inconvenient for interactive use. These buffer sizes should be greatly reduced when flow control is available and working.</w:t>
+        <w:t xml:space="preserve"> currently (as of version 5R6) maintains a rather large receive buffer: 1000 characters in the serial buffer and 100,000 print codes in the print buffer. The flow control thresholds are 750 and 45,000, respectively. That could amount to over an hour of buffered printing. The big buffer is useful when the host does not support flow </w:t>
+      </w:r>
+      <w:proofErr w:type="gramStart"/>
+      <w:r>
+        <w:t>control, but</w:t>
+      </w:r>
+      <w:proofErr w:type="gramEnd"/>
+      <w:r>
+        <w:t xml:space="preserve"> allowing an hour of backlog is inconvenient for interactive use. These buffer sizes should be greatly reduced when flow control is available and working.</w:t>
       </w:r>
     </w:p>
     <w:p>
@@ -1770,71 +1813,7 @@
       </w:r>
       <w:proofErr w:type="spellEnd"/>
       <w:r>
-        <w:t xml:space="preserve"> is yet to be designed in detail in the receive direction. </w:t>
-      </w:r>
-      <w:r>
-        <w:rPr>
-          <w:strike/>
-        </w:rPr>
-        <w:t>In the transmit direction, w</w:t>
-      </w:r>
-      <w:r>
-        <w:rPr>
-          <w:strike/>
-        </w:rPr>
-        <w:t xml:space="preserve">e </w:t>
-      </w:r>
-      <w:r>
-        <w:rPr>
-          <w:strike/>
-        </w:rPr>
-        <w:t xml:space="preserve">have the mechanisms </w:t>
-      </w:r>
-      <w:proofErr w:type="spellStart"/>
-      <w:r>
-        <w:rPr>
-          <w:strike/>
-        </w:rPr>
-        <w:t>xoff</w:t>
-      </w:r>
-      <w:proofErr w:type="spellEnd"/>
-      <w:r>
-        <w:rPr>
-          <w:strike/>
-        </w:rPr>
-        <w:t>()</w:t>
-      </w:r>
-      <w:r>
-        <w:rPr>
-          <w:strike/>
-        </w:rPr>
-        <w:t xml:space="preserve"> and </w:t>
-      </w:r>
-      <w:proofErr w:type="spellStart"/>
-      <w:r>
-        <w:rPr>
-          <w:strike/>
-        </w:rPr>
-        <w:t>xon</w:t>
-      </w:r>
-      <w:proofErr w:type="spellEnd"/>
-      <w:r>
-        <w:rPr>
-          <w:strike/>
-        </w:rPr>
-        <w:t>().</w:t>
-      </w:r>
-      <w:r>
-        <w:rPr>
-          <w:strike/>
-        </w:rPr>
-        <w:t xml:space="preserve"> </w:t>
-      </w:r>
-      <w:r>
-        <w:rPr>
-          <w:strike/>
-        </w:rPr>
-        <w:t xml:space="preserve">These would be under control of the remote host. </w:t>
+        <w:t xml:space="preserve"> is yet to be designed in detail in the receive direction.</w:t>
       </w:r>
     </w:p>
     <w:p>
@@ -1936,8 +1915,13 @@
       <w:r>
         <w:t xml:space="preserve"> supports all the serial word sizes, parities, and stop bit counts defined by the Arduino API: 5N1, 6N1, 7N1, 8N1, 5N2, 6N2, 7N2, 8N2, 5E1, 6E1, 7E1, 8E1, 5E2, 6E2, 7E2, 8E2, 5O1, 6O1, 7O1, 8O1, 5O2, 6O2, 7O2, and 8O2. It also supports arbitrary (floating point) baud rates, from an arbitrary lower bound of 1 baud up to its performance limit, currently somewhere around 28,800 baud. </w:t>
       </w:r>
-      <w:r>
-        <w:t xml:space="preserve">So you could emulate a 60wpm </w:t>
+      <w:proofErr w:type="gramStart"/>
+      <w:r>
+        <w:t>So</w:t>
+      </w:r>
+      <w:proofErr w:type="gramEnd"/>
+      <w:r>
+        <w:t xml:space="preserve"> you could emulate a 60wpm </w:t>
       </w:r>
       <w:proofErr w:type="spellStart"/>
       <w:r>
@@ -2020,7 +2004,13 @@
     </w:p>
     <w:p>
       <w:r>
-        <w:t xml:space="preserve">A somewhat ugly workaround was found for this problem. As currently implemented, it only supports a single instance of </w:t>
+        <w:t xml:space="preserve">A somewhat ugly workaround was found for this problem. As currently implemented, it only supports a single </w:t>
+      </w:r>
+      <w:r>
+        <w:t xml:space="preserve">active </w:t>
+      </w:r>
+      <w:r>
+        <w:t xml:space="preserve">instance of </w:t>
       </w:r>
       <w:proofErr w:type="spellStart"/>
       <w:r>
@@ -2028,7 +2018,19 @@
       </w:r>
       <w:proofErr w:type="spellEnd"/>
       <w:r>
-        <w:t>. With more bookkeeping code, it could be generalized to support multiple instances.</w:t>
+        <w:t xml:space="preserve">. </w:t>
+      </w:r>
+      <w:r>
+        <w:t xml:space="preserve">Multiple instances can exist, as long as only one is active. </w:t>
+      </w:r>
+      <w:r>
+        <w:t xml:space="preserve">With more bookkeeping code, it could be generalized to support multiple </w:t>
+      </w:r>
+      <w:r>
+        <w:t xml:space="preserve">active </w:t>
+      </w:r>
+      <w:r>
+        <w:t>instances.</w:t>
       </w:r>
     </w:p>
     <w:p>
@@ -2219,10 +2221,18 @@
         <w:footnoteReference w:id="6"/>
       </w:r>
       <w:r>
-        <w:t xml:space="preserve"> that a maximum interrupt latency due to other libraries of 15 microseconds is not unheard of. With that much latency, we’d see edge jitter of up to about 15%  </w:t>
-      </w:r>
-      <w:r>
-        <w:t>at a baud rate of 9600. Since there’s no cumulative error, that much jitter is probably tolerable, but not much more, so 9600 might be the practical speed limit for a complex Teensy sketch with other interrupt activity.</w:t>
+        <w:t xml:space="preserve"> that a maximum interrupt latency due to other libraries of 15 microseconds is not unheard of. With that much latency, we’d see edge jitter of up to about 15</w:t>
+      </w:r>
+      <w:proofErr w:type="gramStart"/>
+      <w:r>
+        <w:t xml:space="preserve">%  </w:t>
+      </w:r>
+      <w:r>
+        <w:t>at</w:t>
+      </w:r>
+      <w:proofErr w:type="gramEnd"/>
+      <w:r>
+        <w:t xml:space="preserve"> a baud rate of 9600. Since there’s no cumulative error, that much jitter is probably tolerable, but not much more, so 9600 might be the practical speed limit for a complex Teensy sketch with other interrupt activity.</w:t>
       </w:r>
     </w:p>
     <w:p>
@@ -2242,8 +2252,8 @@
       </w:r>
     </w:p>
     <w:sectPr>
-      <w:footerReference w:type="even" r:id="rId10"/>
-      <w:footerReference w:type="default" r:id="rId11"/>
+      <w:footerReference w:type="even" r:id="rId11"/>
+      <w:footerReference w:type="default" r:id="rId12"/>
       <w:pgSz w:w="12240" w:h="15840"/>
       <w:pgMar w:top="1440" w:right="1440" w:bottom="1440" w:left="1440" w:header="720" w:footer="720" w:gutter="0"/>
       <w:cols w:space="720"/>
@@ -2254,7 +2264,7 @@
 </file>
 
 <file path=word/endnotes.xml><?xml version="1.0" encoding="utf-8"?>
-<w:endnotes xmlns:wpc="http://schemas.microsoft.com/office/word/2010/wordprocessingCanvas" xmlns:cx="http://schemas.microsoft.com/office/drawing/2014/chartex" xmlns:cx1="http://schemas.microsoft.com/office/drawing/2015/9/8/chartex" xmlns:cx2="http://schemas.microsoft.com/office/drawing/2015/10/21/chartex" xmlns:cx3="http://schemas.microsoft.com/office/drawing/2016/5/9/chartex" xmlns:cx4="http://schemas.microsoft.com/office/drawing/2016/5/10/chartex" xmlns:cx5="http://schemas.microsoft.com/office/drawing/2016/5/11/chartex" xmlns:cx6="http://schemas.microsoft.com/office/drawing/2016/5/12/chartex" xmlns:cx7="http://schemas.microsoft.com/office/drawing/2016/5/13/chartex" xmlns:cx8="http://schemas.microsoft.com/office/drawing/2016/5/14/chartex" xmlns:mc="http://schemas.openxmlformats.org/markup-compatibility/2006" xmlns:aink="http://schemas.microsoft.com/office/drawing/2016/ink" xmlns:am3d="http://schemas.microsoft.com/office/drawing/2017/model3d" xmlns:o="urn:schemas-microsoft-com:office:office" xmlns:r="http://schemas.openxmlformats.org/officeDocument/2006/relationships" xmlns:m="http://schemas.openxmlformats.org/officeDocument/2006/math" xmlns:v="urn:schemas-microsoft-com:vml" xmlns:wp14="http://schemas.microsoft.com/office/word/2010/wordprocessingDrawing" xmlns:wp="http://schemas.openxmlformats.org/drawingml/2006/wordprocessingDrawing" xmlns:w10="urn:schemas-microsoft-com:office:word" xmlns:w="http://schemas.openxmlformats.org/wordprocessingml/2006/main" xmlns:w14="http://schemas.microsoft.com/office/word/2010/wordml" xmlns:w15="http://schemas.microsoft.com/office/word/2012/wordml" xmlns:w16cid="http://schemas.microsoft.com/office/word/2016/wordml/cid" xmlns:w16se="http://schemas.microsoft.com/office/word/2015/wordml/symex" xmlns:wpg="http://schemas.microsoft.com/office/word/2010/wordprocessingGroup" xmlns:wpi="http://schemas.microsoft.com/office/word/2010/wordprocessingInk" xmlns:wne="http://schemas.microsoft.com/office/word/2006/wordml" xmlns:wps="http://schemas.microsoft.com/office/word/2010/wordprocessingShape" mc:Ignorable="w14 w15 w16se w16cid wp14">
+<w:endnotes xmlns:wpc="http://schemas.microsoft.com/office/word/2010/wordprocessingCanvas" xmlns:cx="http://schemas.microsoft.com/office/drawing/2014/chartex" xmlns:cx1="http://schemas.microsoft.com/office/drawing/2015/9/8/chartex" xmlns:cx2="http://schemas.microsoft.com/office/drawing/2015/10/21/chartex" xmlns:cx3="http://schemas.microsoft.com/office/drawing/2016/5/9/chartex" xmlns:cx4="http://schemas.microsoft.com/office/drawing/2016/5/10/chartex" xmlns:cx5="http://schemas.microsoft.com/office/drawing/2016/5/11/chartex" xmlns:cx6="http://schemas.microsoft.com/office/drawing/2016/5/12/chartex" xmlns:cx7="http://schemas.microsoft.com/office/drawing/2016/5/13/chartex" xmlns:cx8="http://schemas.microsoft.com/office/drawing/2016/5/14/chartex" xmlns:mc="http://schemas.openxmlformats.org/markup-compatibility/2006" xmlns:aink="http://schemas.microsoft.com/office/drawing/2016/ink" xmlns:am3d="http://schemas.microsoft.com/office/drawing/2017/model3d" xmlns:o="urn:schemas-microsoft-com:office:office" xmlns:r="http://schemas.openxmlformats.org/officeDocument/2006/relationships" xmlns:m="http://schemas.openxmlformats.org/officeDocument/2006/math" xmlns:v="urn:schemas-microsoft-com:vml" xmlns:wp14="http://schemas.microsoft.com/office/word/2010/wordprocessingDrawing" xmlns:wp="http://schemas.openxmlformats.org/drawingml/2006/wordprocessingDrawing" xmlns:w10="urn:schemas-microsoft-com:office:word" xmlns:w="http://schemas.openxmlformats.org/wordprocessingml/2006/main" xmlns:w14="http://schemas.microsoft.com/office/word/2010/wordml" xmlns:w15="http://schemas.microsoft.com/office/word/2012/wordml" xmlns:w16cex="http://schemas.microsoft.com/office/word/2018/wordml/cex" xmlns:w16cid="http://schemas.microsoft.com/office/word/2016/wordml/cid" xmlns:w16="http://schemas.microsoft.com/office/word/2018/wordml" xmlns:w16sdtdh="http://schemas.microsoft.com/office/word/2020/wordml/sdtdatahash" xmlns:w16se="http://schemas.microsoft.com/office/word/2015/wordml/symex" xmlns:wpg="http://schemas.microsoft.com/office/word/2010/wordprocessingGroup" xmlns:wpi="http://schemas.microsoft.com/office/word/2010/wordprocessingInk" xmlns:wne="http://schemas.microsoft.com/office/word/2006/wordml" xmlns:wps="http://schemas.microsoft.com/office/word/2010/wordprocessingShape" mc:Ignorable="w14 w15 w16se w16cid w16 w16cex w16sdtdh wp14">
   <w:endnote w:type="separator" w:id="-1">
     <w:p>
       <w:pPr>
@@ -2279,7 +2289,7 @@
 </file>
 
 <file path=word/footer1.xml><?xml version="1.0" encoding="utf-8"?>
-<w:ftr xmlns:wpc="http://schemas.microsoft.com/office/word/2010/wordprocessingCanvas" xmlns:cx="http://schemas.microsoft.com/office/drawing/2014/chartex" xmlns:cx1="http://schemas.microsoft.com/office/drawing/2015/9/8/chartex" xmlns:cx2="http://schemas.microsoft.com/office/drawing/2015/10/21/chartex" xmlns:cx3="http://schemas.microsoft.com/office/drawing/2016/5/9/chartex" xmlns:cx4="http://schemas.microsoft.com/office/drawing/2016/5/10/chartex" xmlns:cx5="http://schemas.microsoft.com/office/drawing/2016/5/11/chartex" xmlns:cx6="http://schemas.microsoft.com/office/drawing/2016/5/12/chartex" xmlns:cx7="http://schemas.microsoft.com/office/drawing/2016/5/13/chartex" xmlns:cx8="http://schemas.microsoft.com/office/drawing/2016/5/14/chartex" xmlns:mc="http://schemas.openxmlformats.org/markup-compatibility/2006" xmlns:aink="http://schemas.microsoft.com/office/drawing/2016/ink" xmlns:am3d="http://schemas.microsoft.com/office/drawing/2017/model3d" xmlns:o="urn:schemas-microsoft-com:office:office" xmlns:r="http://schemas.openxmlformats.org/officeDocument/2006/relationships" xmlns:m="http://schemas.openxmlformats.org/officeDocument/2006/math" xmlns:v="urn:schemas-microsoft-com:vml" xmlns:wp14="http://schemas.microsoft.com/office/word/2010/wordprocessingDrawing" xmlns:wp="http://schemas.openxmlformats.org/drawingml/2006/wordprocessingDrawing" xmlns:w10="urn:schemas-microsoft-com:office:word" xmlns:w="http://schemas.openxmlformats.org/wordprocessingml/2006/main" xmlns:w14="http://schemas.microsoft.com/office/word/2010/wordml" xmlns:w15="http://schemas.microsoft.com/office/word/2012/wordml" xmlns:w16cid="http://schemas.microsoft.com/office/word/2016/wordml/cid" xmlns:w16se="http://schemas.microsoft.com/office/word/2015/wordml/symex" xmlns:wpg="http://schemas.microsoft.com/office/word/2010/wordprocessingGroup" xmlns:wpi="http://schemas.microsoft.com/office/word/2010/wordprocessingInk" xmlns:wne="http://schemas.microsoft.com/office/word/2006/wordml" xmlns:wps="http://schemas.microsoft.com/office/word/2010/wordprocessingShape" mc:Ignorable="w14 w15 w16se w16cid wp14">
+<w:ftr xmlns:wpc="http://schemas.microsoft.com/office/word/2010/wordprocessingCanvas" xmlns:cx="http://schemas.microsoft.com/office/drawing/2014/chartex" xmlns:cx1="http://schemas.microsoft.com/office/drawing/2015/9/8/chartex" xmlns:cx2="http://schemas.microsoft.com/office/drawing/2015/10/21/chartex" xmlns:cx3="http://schemas.microsoft.com/office/drawing/2016/5/9/chartex" xmlns:cx4="http://schemas.microsoft.com/office/drawing/2016/5/10/chartex" xmlns:cx5="http://schemas.microsoft.com/office/drawing/2016/5/11/chartex" xmlns:cx6="http://schemas.microsoft.com/office/drawing/2016/5/12/chartex" xmlns:cx7="http://schemas.microsoft.com/office/drawing/2016/5/13/chartex" xmlns:cx8="http://schemas.microsoft.com/office/drawing/2016/5/14/chartex" xmlns:mc="http://schemas.openxmlformats.org/markup-compatibility/2006" xmlns:aink="http://schemas.microsoft.com/office/drawing/2016/ink" xmlns:am3d="http://schemas.microsoft.com/office/drawing/2017/model3d" xmlns:o="urn:schemas-microsoft-com:office:office" xmlns:r="http://schemas.openxmlformats.org/officeDocument/2006/relationships" xmlns:m="http://schemas.openxmlformats.org/officeDocument/2006/math" xmlns:v="urn:schemas-microsoft-com:vml" xmlns:wp14="http://schemas.microsoft.com/office/word/2010/wordprocessingDrawing" xmlns:wp="http://schemas.openxmlformats.org/drawingml/2006/wordprocessingDrawing" xmlns:w10="urn:schemas-microsoft-com:office:word" xmlns:w="http://schemas.openxmlformats.org/wordprocessingml/2006/main" xmlns:w14="http://schemas.microsoft.com/office/word/2010/wordml" xmlns:w15="http://schemas.microsoft.com/office/word/2012/wordml" xmlns:w16cex="http://schemas.microsoft.com/office/word/2018/wordml/cex" xmlns:w16cid="http://schemas.microsoft.com/office/word/2016/wordml/cid" xmlns:w16="http://schemas.microsoft.com/office/word/2018/wordml" xmlns:w16sdtdh="http://schemas.microsoft.com/office/word/2020/wordml/sdtdatahash" xmlns:w16se="http://schemas.microsoft.com/office/word/2015/wordml/symex" xmlns:wpg="http://schemas.microsoft.com/office/word/2010/wordprocessingGroup" xmlns:wpi="http://schemas.microsoft.com/office/word/2010/wordprocessingInk" xmlns:wne="http://schemas.microsoft.com/office/word/2006/wordml" xmlns:wps="http://schemas.microsoft.com/office/word/2010/wordprocessingShape" mc:Ignorable="w14 w15 w16se w16cid w16 w16cex w16sdtdh wp14">
   <w:sdt>
     <w:sdtPr>
       <w:rPr>
@@ -2336,7 +2346,7 @@
 </file>
 
 <file path=word/footer2.xml><?xml version="1.0" encoding="utf-8"?>
-<w:ftr xmlns:wpc="http://schemas.microsoft.com/office/word/2010/wordprocessingCanvas" xmlns:cx="http://schemas.microsoft.com/office/drawing/2014/chartex" xmlns:cx1="http://schemas.microsoft.com/office/drawing/2015/9/8/chartex" xmlns:cx2="http://schemas.microsoft.com/office/drawing/2015/10/21/chartex" xmlns:cx3="http://schemas.microsoft.com/office/drawing/2016/5/9/chartex" xmlns:cx4="http://schemas.microsoft.com/office/drawing/2016/5/10/chartex" xmlns:cx5="http://schemas.microsoft.com/office/drawing/2016/5/11/chartex" xmlns:cx6="http://schemas.microsoft.com/office/drawing/2016/5/12/chartex" xmlns:cx7="http://schemas.microsoft.com/office/drawing/2016/5/13/chartex" xmlns:cx8="http://schemas.microsoft.com/office/drawing/2016/5/14/chartex" xmlns:mc="http://schemas.openxmlformats.org/markup-compatibility/2006" xmlns:aink="http://schemas.microsoft.com/office/drawing/2016/ink" xmlns:am3d="http://schemas.microsoft.com/office/drawing/2017/model3d" xmlns:o="urn:schemas-microsoft-com:office:office" xmlns:r="http://schemas.openxmlformats.org/officeDocument/2006/relationships" xmlns:m="http://schemas.openxmlformats.org/officeDocument/2006/math" xmlns:v="urn:schemas-microsoft-com:vml" xmlns:wp14="http://schemas.microsoft.com/office/word/2010/wordprocessingDrawing" xmlns:wp="http://schemas.openxmlformats.org/drawingml/2006/wordprocessingDrawing" xmlns:w10="urn:schemas-microsoft-com:office:word" xmlns:w="http://schemas.openxmlformats.org/wordprocessingml/2006/main" xmlns:w14="http://schemas.microsoft.com/office/word/2010/wordml" xmlns:w15="http://schemas.microsoft.com/office/word/2012/wordml" xmlns:w16cid="http://schemas.microsoft.com/office/word/2016/wordml/cid" xmlns:w16se="http://schemas.microsoft.com/office/word/2015/wordml/symex" xmlns:wpg="http://schemas.microsoft.com/office/word/2010/wordprocessingGroup" xmlns:wpi="http://schemas.microsoft.com/office/word/2010/wordprocessingInk" xmlns:wne="http://schemas.microsoft.com/office/word/2006/wordml" xmlns:wps="http://schemas.microsoft.com/office/word/2010/wordprocessingShape" mc:Ignorable="w14 w15 w16se w16cid wp14">
+<w:ftr xmlns:wpc="http://schemas.microsoft.com/office/word/2010/wordprocessingCanvas" xmlns:cx="http://schemas.microsoft.com/office/drawing/2014/chartex" xmlns:cx1="http://schemas.microsoft.com/office/drawing/2015/9/8/chartex" xmlns:cx2="http://schemas.microsoft.com/office/drawing/2015/10/21/chartex" xmlns:cx3="http://schemas.microsoft.com/office/drawing/2016/5/9/chartex" xmlns:cx4="http://schemas.microsoft.com/office/drawing/2016/5/10/chartex" xmlns:cx5="http://schemas.microsoft.com/office/drawing/2016/5/11/chartex" xmlns:cx6="http://schemas.microsoft.com/office/drawing/2016/5/12/chartex" xmlns:cx7="http://schemas.microsoft.com/office/drawing/2016/5/13/chartex" xmlns:cx8="http://schemas.microsoft.com/office/drawing/2016/5/14/chartex" xmlns:mc="http://schemas.openxmlformats.org/markup-compatibility/2006" xmlns:aink="http://schemas.microsoft.com/office/drawing/2016/ink" xmlns:am3d="http://schemas.microsoft.com/office/drawing/2017/model3d" xmlns:o="urn:schemas-microsoft-com:office:office" xmlns:r="http://schemas.openxmlformats.org/officeDocument/2006/relationships" xmlns:m="http://schemas.openxmlformats.org/officeDocument/2006/math" xmlns:v="urn:schemas-microsoft-com:vml" xmlns:wp14="http://schemas.microsoft.com/office/word/2010/wordprocessingDrawing" xmlns:wp="http://schemas.openxmlformats.org/drawingml/2006/wordprocessingDrawing" xmlns:w10="urn:schemas-microsoft-com:office:word" xmlns:w="http://schemas.openxmlformats.org/wordprocessingml/2006/main" xmlns:w14="http://schemas.microsoft.com/office/word/2010/wordml" xmlns:w15="http://schemas.microsoft.com/office/word/2012/wordml" xmlns:w16cex="http://schemas.microsoft.com/office/word/2018/wordml/cex" xmlns:w16cid="http://schemas.microsoft.com/office/word/2016/wordml/cid" xmlns:w16="http://schemas.microsoft.com/office/word/2018/wordml" xmlns:w16sdtdh="http://schemas.microsoft.com/office/word/2020/wordml/sdtdatahash" xmlns:w16se="http://schemas.microsoft.com/office/word/2015/wordml/symex" xmlns:wpg="http://schemas.microsoft.com/office/word/2010/wordprocessingGroup" xmlns:wpi="http://schemas.microsoft.com/office/word/2010/wordprocessingInk" xmlns:wne="http://schemas.microsoft.com/office/word/2006/wordml" xmlns:wps="http://schemas.microsoft.com/office/word/2010/wordprocessingShape" mc:Ignorable="w14 w15 w16se w16cid w16 w16cex w16sdtdh wp14">
   <w:sdt>
     <w:sdtPr>
       <w:rPr>
@@ -2411,9 +2421,7 @@
     </w:r>
     <w:r>
       <w:tab/>
-    </w:r>
-    <w:r>
-      <w:t>2020-05-08</w:t>
+      <w:t>2021-07-28</w:t>
     </w:r>
   </w:p>
   <w:p>
@@ -2426,7 +2434,7 @@
 </file>
 
 <file path=word/footnotes.xml><?xml version="1.0" encoding="utf-8"?>
-<w:footnotes xmlns:wpc="http://schemas.microsoft.com/office/word/2010/wordprocessingCanvas" xmlns:cx="http://schemas.microsoft.com/office/drawing/2014/chartex" xmlns:cx1="http://schemas.microsoft.com/office/drawing/2015/9/8/chartex" xmlns:cx2="http://schemas.microsoft.com/office/drawing/2015/10/21/chartex" xmlns:cx3="http://schemas.microsoft.com/office/drawing/2016/5/9/chartex" xmlns:cx4="http://schemas.microsoft.com/office/drawing/2016/5/10/chartex" xmlns:cx5="http://schemas.microsoft.com/office/drawing/2016/5/11/chartex" xmlns:cx6="http://schemas.microsoft.com/office/drawing/2016/5/12/chartex" xmlns:cx7="http://schemas.microsoft.com/office/drawing/2016/5/13/chartex" xmlns:cx8="http://schemas.microsoft.com/office/drawing/2016/5/14/chartex" xmlns:mc="http://schemas.openxmlformats.org/markup-compatibility/2006" xmlns:aink="http://schemas.microsoft.com/office/drawing/2016/ink" xmlns:am3d="http://schemas.microsoft.com/office/drawing/2017/model3d" xmlns:o="urn:schemas-microsoft-com:office:office" xmlns:r="http://schemas.openxmlformats.org/officeDocument/2006/relationships" xmlns:m="http://schemas.openxmlformats.org/officeDocument/2006/math" xmlns:v="urn:schemas-microsoft-com:vml" xmlns:wp14="http://schemas.microsoft.com/office/word/2010/wordprocessingDrawing" xmlns:wp="http://schemas.openxmlformats.org/drawingml/2006/wordprocessingDrawing" xmlns:w10="urn:schemas-microsoft-com:office:word" xmlns:w="http://schemas.openxmlformats.org/wordprocessingml/2006/main" xmlns:w14="http://schemas.microsoft.com/office/word/2010/wordml" xmlns:w15="http://schemas.microsoft.com/office/word/2012/wordml" xmlns:w16cid="http://schemas.microsoft.com/office/word/2016/wordml/cid" xmlns:w16se="http://schemas.microsoft.com/office/word/2015/wordml/symex" xmlns:wpg="http://schemas.microsoft.com/office/word/2010/wordprocessingGroup" xmlns:wpi="http://schemas.microsoft.com/office/word/2010/wordprocessingInk" xmlns:wne="http://schemas.microsoft.com/office/word/2006/wordml" xmlns:wps="http://schemas.microsoft.com/office/word/2010/wordprocessingShape" mc:Ignorable="w14 w15 w16se w16cid wp14">
+<w:footnotes xmlns:wpc="http://schemas.microsoft.com/office/word/2010/wordprocessingCanvas" xmlns:cx="http://schemas.microsoft.com/office/drawing/2014/chartex" xmlns:cx1="http://schemas.microsoft.com/office/drawing/2015/9/8/chartex" xmlns:cx2="http://schemas.microsoft.com/office/drawing/2015/10/21/chartex" xmlns:cx3="http://schemas.microsoft.com/office/drawing/2016/5/9/chartex" xmlns:cx4="http://schemas.microsoft.com/office/drawing/2016/5/10/chartex" xmlns:cx5="http://schemas.microsoft.com/office/drawing/2016/5/11/chartex" xmlns:cx6="http://schemas.microsoft.com/office/drawing/2016/5/12/chartex" xmlns:cx7="http://schemas.microsoft.com/office/drawing/2016/5/13/chartex" xmlns:cx8="http://schemas.microsoft.com/office/drawing/2016/5/14/chartex" xmlns:mc="http://schemas.openxmlformats.org/markup-compatibility/2006" xmlns:aink="http://schemas.microsoft.com/office/drawing/2016/ink" xmlns:am3d="http://schemas.microsoft.com/office/drawing/2017/model3d" xmlns:o="urn:schemas-microsoft-com:office:office" xmlns:r="http://schemas.openxmlformats.org/officeDocument/2006/relationships" xmlns:m="http://schemas.openxmlformats.org/officeDocument/2006/math" xmlns:v="urn:schemas-microsoft-com:vml" xmlns:wp14="http://schemas.microsoft.com/office/word/2010/wordprocessingDrawing" xmlns:wp="http://schemas.openxmlformats.org/drawingml/2006/wordprocessingDrawing" xmlns:w10="urn:schemas-microsoft-com:office:word" xmlns:w="http://schemas.openxmlformats.org/wordprocessingml/2006/main" xmlns:w14="http://schemas.microsoft.com/office/word/2010/wordml" xmlns:w15="http://schemas.microsoft.com/office/word/2012/wordml" xmlns:w16cex="http://schemas.microsoft.com/office/word/2018/wordml/cex" xmlns:w16cid="http://schemas.microsoft.com/office/word/2016/wordml/cid" xmlns:w16="http://schemas.microsoft.com/office/word/2018/wordml" xmlns:w16sdtdh="http://schemas.microsoft.com/office/word/2020/wordml/sdtdatahash" xmlns:w16se="http://schemas.microsoft.com/office/word/2015/wordml/symex" xmlns:wpg="http://schemas.microsoft.com/office/word/2010/wordprocessingGroup" xmlns:wpi="http://schemas.microsoft.com/office/word/2010/wordprocessingInk" xmlns:wne="http://schemas.microsoft.com/office/word/2006/wordml" xmlns:wps="http://schemas.microsoft.com/office/word/2010/wordprocessingShape" mc:Ignorable="w14 w15 w16se w16cid w16 w16cex w16sdtdh wp14">
   <w:footnote w:type="separator" w:id="-1">
     <w:p>
       <w:pPr>
@@ -2562,7 +2570,7 @@
 </file>
 
 <file path=word/numbering.xml><?xml version="1.0" encoding="utf-8"?>
-<w:numbering xmlns:wpc="http://schemas.microsoft.com/office/word/2010/wordprocessingCanvas" xmlns:cx="http://schemas.microsoft.com/office/drawing/2014/chartex" xmlns:cx1="http://schemas.microsoft.com/office/drawing/2015/9/8/chartex" xmlns:cx2="http://schemas.microsoft.com/office/drawing/2015/10/21/chartex" xmlns:cx3="http://schemas.microsoft.com/office/drawing/2016/5/9/chartex" xmlns:cx4="http://schemas.microsoft.com/office/drawing/2016/5/10/chartex" xmlns:cx5="http://schemas.microsoft.com/office/drawing/2016/5/11/chartex" xmlns:cx6="http://schemas.microsoft.com/office/drawing/2016/5/12/chartex" xmlns:cx7="http://schemas.microsoft.com/office/drawing/2016/5/13/chartex" xmlns:cx8="http://schemas.microsoft.com/office/drawing/2016/5/14/chartex" xmlns:mc="http://schemas.openxmlformats.org/markup-compatibility/2006" xmlns:aink="http://schemas.microsoft.com/office/drawing/2016/ink" xmlns:am3d="http://schemas.microsoft.com/office/drawing/2017/model3d" xmlns:o="urn:schemas-microsoft-com:office:office" xmlns:r="http://schemas.openxmlformats.org/officeDocument/2006/relationships" xmlns:m="http://schemas.openxmlformats.org/officeDocument/2006/math" xmlns:v="urn:schemas-microsoft-com:vml" xmlns:wp14="http://schemas.microsoft.com/office/word/2010/wordprocessingDrawing" xmlns:wp="http://schemas.openxmlformats.org/drawingml/2006/wordprocessingDrawing" xmlns:w10="urn:schemas-microsoft-com:office:word" xmlns:w="http://schemas.openxmlformats.org/wordprocessingml/2006/main" xmlns:w14="http://schemas.microsoft.com/office/word/2010/wordml" xmlns:w15="http://schemas.microsoft.com/office/word/2012/wordml" xmlns:w16cid="http://schemas.microsoft.com/office/word/2016/wordml/cid" xmlns:w16se="http://schemas.microsoft.com/office/word/2015/wordml/symex" xmlns:wpg="http://schemas.microsoft.com/office/word/2010/wordprocessingGroup" xmlns:wpi="http://schemas.microsoft.com/office/word/2010/wordprocessingInk" xmlns:wne="http://schemas.microsoft.com/office/word/2006/wordml" xmlns:wps="http://schemas.microsoft.com/office/word/2010/wordprocessingShape" mc:Ignorable="w14 w15 w16se w16cid wp14">
+<w:numbering xmlns:wpc="http://schemas.microsoft.com/office/word/2010/wordprocessingCanvas" xmlns:cx="http://schemas.microsoft.com/office/drawing/2014/chartex" xmlns:cx1="http://schemas.microsoft.com/office/drawing/2015/9/8/chartex" xmlns:cx2="http://schemas.microsoft.com/office/drawing/2015/10/21/chartex" xmlns:cx3="http://schemas.microsoft.com/office/drawing/2016/5/9/chartex" xmlns:cx4="http://schemas.microsoft.com/office/drawing/2016/5/10/chartex" xmlns:cx5="http://schemas.microsoft.com/office/drawing/2016/5/11/chartex" xmlns:cx6="http://schemas.microsoft.com/office/drawing/2016/5/12/chartex" xmlns:cx7="http://schemas.microsoft.com/office/drawing/2016/5/13/chartex" xmlns:cx8="http://schemas.microsoft.com/office/drawing/2016/5/14/chartex" xmlns:mc="http://schemas.openxmlformats.org/markup-compatibility/2006" xmlns:aink="http://schemas.microsoft.com/office/drawing/2016/ink" xmlns:am3d="http://schemas.microsoft.com/office/drawing/2017/model3d" xmlns:o="urn:schemas-microsoft-com:office:office" xmlns:r="http://schemas.openxmlformats.org/officeDocument/2006/relationships" xmlns:m="http://schemas.openxmlformats.org/officeDocument/2006/math" xmlns:v="urn:schemas-microsoft-com:vml" xmlns:wp14="http://schemas.microsoft.com/office/word/2010/wordprocessingDrawing" xmlns:wp="http://schemas.openxmlformats.org/drawingml/2006/wordprocessingDrawing" xmlns:w10="urn:schemas-microsoft-com:office:word" xmlns:w="http://schemas.openxmlformats.org/wordprocessingml/2006/main" xmlns:w14="http://schemas.microsoft.com/office/word/2010/wordml" xmlns:w15="http://schemas.microsoft.com/office/word/2012/wordml" xmlns:w16cex="http://schemas.microsoft.com/office/word/2018/wordml/cex" xmlns:w16cid="http://schemas.microsoft.com/office/word/2016/wordml/cid" xmlns:w16="http://schemas.microsoft.com/office/word/2018/wordml" xmlns:w16sdtdh="http://schemas.microsoft.com/office/word/2020/wordml/sdtdatahash" xmlns:w16se="http://schemas.microsoft.com/office/word/2015/wordml/symex" xmlns:wpg="http://schemas.microsoft.com/office/word/2010/wordprocessingGroup" xmlns:wpi="http://schemas.microsoft.com/office/word/2010/wordprocessingInk" xmlns:wne="http://schemas.microsoft.com/office/word/2006/wordml" xmlns:wps="http://schemas.microsoft.com/office/word/2010/wordprocessingShape" mc:Ignorable="w14 w15 w16se w16cid w16 w16cex w16sdtdh wp14">
   <w:abstractNum w:abstractNumId="0" w15:restartNumberingAfterBreak="0">
     <w:nsid w:val="0D524299"/>
     <w:multiLevelType w:val="hybridMultilevel"/>
@@ -2798,7 +2806,7 @@
 </file>
 
 <file path=word/styles.xml><?xml version="1.0" encoding="utf-8"?>
-<w:styles xmlns:mc="http://schemas.openxmlformats.org/markup-compatibility/2006" xmlns:r="http://schemas.openxmlformats.org/officeDocument/2006/relationships" xmlns:w="http://schemas.openxmlformats.org/wordprocessingml/2006/main" xmlns:w14="http://schemas.microsoft.com/office/word/2010/wordml" xmlns:w15="http://schemas.microsoft.com/office/word/2012/wordml" xmlns:w16cid="http://schemas.microsoft.com/office/word/2016/wordml/cid" xmlns:w16se="http://schemas.microsoft.com/office/word/2015/wordml/symex" mc:Ignorable="w14 w15 w16se w16cid">
+<w:styles xmlns:mc="http://schemas.openxmlformats.org/markup-compatibility/2006" xmlns:r="http://schemas.openxmlformats.org/officeDocument/2006/relationships" xmlns:w="http://schemas.openxmlformats.org/wordprocessingml/2006/main" xmlns:w14="http://schemas.microsoft.com/office/word/2010/wordml" xmlns:w15="http://schemas.microsoft.com/office/word/2012/wordml" xmlns:w16cex="http://schemas.microsoft.com/office/word/2018/wordml/cex" xmlns:w16cid="http://schemas.microsoft.com/office/word/2016/wordml/cid" xmlns:w16="http://schemas.microsoft.com/office/word/2018/wordml" xmlns:w16sdtdh="http://schemas.microsoft.com/office/word/2020/wordml/sdtdatahash" xmlns:w16se="http://schemas.microsoft.com/office/word/2015/wordml/symex" mc:Ignorable="w14 w15 w16se w16cid w16 w16cex w16sdtdh">
   <w:docDefaults>
     <w:rPrDefault>
       <w:rPr>

</xml_diff>